<commit_message>
Only python code left for task 3
</commit_message>
<xml_diff>
--- a/3. Database design/task3.docx
+++ b/3. Database design/task3.docx
@@ -40,12 +40,28 @@
     </w:p>
     <w:p>
       <w:r>
-        <w:t>customers. Each of these books is represented by a catalog entry.</w:t>
-      </w:r>
-    </w:p>
-    <w:p>
-      <w:r>
-        <w:t>There is only one title card for each book in the catalog, but there can be many</w:t>
+        <w:t xml:space="preserve">customers. Each of these books is represented by a </w:t>
+      </w:r>
+      <w:proofErr w:type="spellStart"/>
+      <w:r>
+        <w:t>catalog</w:t>
+      </w:r>
+      <w:proofErr w:type="spellEnd"/>
+      <w:r>
+        <w:t xml:space="preserve"> entry.</w:t>
+      </w:r>
+    </w:p>
+    <w:p>
+      <w:r>
+        <w:t xml:space="preserve">There is only one title card for each book in the </w:t>
+      </w:r>
+      <w:proofErr w:type="spellStart"/>
+      <w:r>
+        <w:t>catalog</w:t>
+      </w:r>
+      <w:proofErr w:type="spellEnd"/>
+      <w:r>
+        <w:t>, but there can be many</w:t>
       </w:r>
     </w:p>
     <w:p>
@@ -97,6 +113,7 @@
       </w:pPr>
       <w:r>
         <w:rPr>
+          <w:noProof/>
           <w:lang w:val="en-US"/>
         </w:rPr>
         <w:drawing>
@@ -154,6 +171,739 @@
         </w:rPr>
         <w:t xml:space="preserve"> </w:t>
       </w:r>
+    </w:p>
+    <w:p>
+      <w:pPr>
+        <w:rPr>
+          <w:lang w:val="en-US"/>
+        </w:rPr>
+      </w:pPr>
+      <w:r>
+        <w:rPr>
+          <w:noProof/>
+          <w:lang w:val="en-US"/>
+        </w:rPr>
+        <w:drawing>
+          <wp:inline distT="0" distB="0" distL="0" distR="0" wp14:anchorId="2F57F7F5" wp14:editId="3297D7A6">
+            <wp:extent cx="5731510" cy="2353945"/>
+            <wp:effectExtent l="0" t="0" r="2540" b="8255"/>
+            <wp:docPr id="2" name="Picture 2" descr="Diagram&#10;&#10;Description automatically generated"/>
+            <wp:cNvGraphicFramePr>
+              <a:graphicFrameLocks xmlns:a="http://schemas.openxmlformats.org/drawingml/2006/main" noChangeAspect="1"/>
+            </wp:cNvGraphicFramePr>
+            <a:graphic xmlns:a="http://schemas.openxmlformats.org/drawingml/2006/main">
+              <a:graphicData uri="http://schemas.openxmlformats.org/drawingml/2006/picture">
+                <pic:pic xmlns:pic="http://schemas.openxmlformats.org/drawingml/2006/picture">
+                  <pic:nvPicPr>
+                    <pic:cNvPr id="2" name="Picture 2" descr="Diagram&#10;&#10;Description automatically generated"/>
+                    <pic:cNvPicPr/>
+                  </pic:nvPicPr>
+                  <pic:blipFill>
+                    <a:blip r:embed="rId5"/>
+                    <a:stretch>
+                      <a:fillRect/>
+                    </a:stretch>
+                  </pic:blipFill>
+                  <pic:spPr>
+                    <a:xfrm>
+                      <a:off x="0" y="0"/>
+                      <a:ext cx="5731510" cy="2353945"/>
+                    </a:xfrm>
+                    <a:prstGeom prst="rect">
+                      <a:avLst/>
+                    </a:prstGeom>
+                  </pic:spPr>
+                </pic:pic>
+              </a:graphicData>
+            </a:graphic>
+          </wp:inline>
+        </w:drawing>
+      </w:r>
+    </w:p>
+    <w:p>
+      <w:pPr>
+        <w:rPr>
+          <w:lang w:val="en-US"/>
+        </w:rPr>
+      </w:pPr>
+      <w:r>
+        <w:rPr>
+          <w:lang w:val="en-US"/>
+        </w:rPr>
+        <w:t>Physical model:</w:t>
+      </w:r>
+    </w:p>
+    <w:p>
+      <w:pPr>
+        <w:rPr>
+          <w:lang w:val="en-US"/>
+        </w:rPr>
+      </w:pPr>
+      <w:r>
+        <w:rPr>
+          <w:noProof/>
+          <w:lang w:val="en-US"/>
+        </w:rPr>
+        <w:lastRenderedPageBreak/>
+        <w:drawing>
+          <wp:inline distT="0" distB="0" distL="0" distR="0" wp14:anchorId="7BCBB3E5" wp14:editId="2587B261">
+            <wp:extent cx="5731510" cy="2232025"/>
+            <wp:effectExtent l="0" t="0" r="2540" b="0"/>
+            <wp:docPr id="3" name="Picture 3" descr="Diagram&#10;&#10;Description automatically generated"/>
+            <wp:cNvGraphicFramePr>
+              <a:graphicFrameLocks xmlns:a="http://schemas.openxmlformats.org/drawingml/2006/main" noChangeAspect="1"/>
+            </wp:cNvGraphicFramePr>
+            <a:graphic xmlns:a="http://schemas.openxmlformats.org/drawingml/2006/main">
+              <a:graphicData uri="http://schemas.openxmlformats.org/drawingml/2006/picture">
+                <pic:pic xmlns:pic="http://schemas.openxmlformats.org/drawingml/2006/picture">
+                  <pic:nvPicPr>
+                    <pic:cNvPr id="3" name="Picture 3" descr="Diagram&#10;&#10;Description automatically generated"/>
+                    <pic:cNvPicPr/>
+                  </pic:nvPicPr>
+                  <pic:blipFill>
+                    <a:blip r:embed="rId6"/>
+                    <a:stretch>
+                      <a:fillRect/>
+                    </a:stretch>
+                  </pic:blipFill>
+                  <pic:spPr>
+                    <a:xfrm>
+                      <a:off x="0" y="0"/>
+                      <a:ext cx="5731510" cy="2232025"/>
+                    </a:xfrm>
+                    <a:prstGeom prst="rect">
+                      <a:avLst/>
+                    </a:prstGeom>
+                  </pic:spPr>
+                </pic:pic>
+              </a:graphicData>
+            </a:graphic>
+          </wp:inline>
+        </w:drawing>
+      </w:r>
+    </w:p>
+    <w:p>
+      <w:pPr>
+        <w:rPr>
+          <w:sz w:val="24"/>
+          <w:szCs w:val="24"/>
+          <w:lang w:val="en-US"/>
+        </w:rPr>
+      </w:pPr>
+      <w:r>
+        <w:rPr>
+          <w:sz w:val="24"/>
+          <w:szCs w:val="24"/>
+          <w:lang w:val="en-US"/>
+        </w:rPr>
+        <w:t>2.</w:t>
+      </w:r>
+      <w:r>
+        <w:rPr>
+          <w:sz w:val="24"/>
+          <w:szCs w:val="24"/>
+          <w:lang w:val="en-US"/>
+        </w:rPr>
+        <w:t xml:space="preserve"> </w:t>
+      </w:r>
+      <w:r>
+        <w:t>Draw three different figures from the following problem: conceptual model, logical model and Physical Model.</w:t>
+      </w:r>
+    </w:p>
+    <w:p>
+      <w:r>
+        <w:rPr>
+          <w:b/>
+          <w:bCs/>
+        </w:rPr>
+        <w:t>Background information</w:t>
+      </w:r>
+      <w:r>
+        <w:rPr>
+          <w:b/>
+          <w:bCs/>
+          <w:lang w:val="en-US"/>
+        </w:rPr>
+        <w:t>:</w:t>
+      </w:r>
+      <w:r>
+        <w:t xml:space="preserve"> You work for a </w:t>
+      </w:r>
+      <w:proofErr w:type="spellStart"/>
+      <w:r>
+        <w:t>startup</w:t>
+      </w:r>
+      <w:proofErr w:type="spellEnd"/>
+      <w:r>
+        <w:t xml:space="preserve"> IT company that performs web development for outside companies. In any given day, you may be working on more than one project. Projects are typically group projects so others may be working on the same project on the same day that you are. </w:t>
+      </w:r>
+    </w:p>
+    <w:p>
+      <w:r>
+        <w:rPr>
+          <w:b/>
+          <w:bCs/>
+        </w:rPr>
+        <w:t>Problem</w:t>
+      </w:r>
+      <w:r>
+        <w:rPr>
+          <w:lang w:val="en-US"/>
+        </w:rPr>
+        <w:t>:</w:t>
+      </w:r>
+      <w:r>
+        <w:t xml:space="preserve"> To keep track of what projects you and your co-workers are working on every day, each employee must create entries into the time system every night before they leave for that day. That time entry will list one project and the number of hours the employee worked on that project that day. There will be entry every day for each project that each person worked on that day.</w:t>
+      </w:r>
+    </w:p>
+    <w:p/>
+    <w:p>
+      <w:pPr>
+        <w:rPr>
+          <w:lang w:val="en-US"/>
+        </w:rPr>
+      </w:pPr>
+      <w:r>
+        <w:rPr>
+          <w:lang w:val="en-US"/>
+        </w:rPr>
+        <w:t>Conceptual model:</w:t>
+      </w:r>
+    </w:p>
+    <w:p>
+      <w:pPr>
+        <w:rPr>
+          <w:lang w:val="en-US"/>
+        </w:rPr>
+      </w:pPr>
+      <w:r>
+        <w:rPr>
+          <w:lang w:val="en-US"/>
+        </w:rPr>
+        <w:drawing>
+          <wp:inline distT="0" distB="0" distL="0" distR="0" wp14:anchorId="76CB224F" wp14:editId="48D264BC">
+            <wp:extent cx="2948940" cy="2220297"/>
+            <wp:effectExtent l="0" t="0" r="3810" b="8890"/>
+            <wp:docPr id="4" name="Picture 4" descr="Diagram&#10;&#10;Description automatically generated"/>
+            <wp:cNvGraphicFramePr>
+              <a:graphicFrameLocks xmlns:a="http://schemas.openxmlformats.org/drawingml/2006/main" noChangeAspect="1"/>
+            </wp:cNvGraphicFramePr>
+            <a:graphic xmlns:a="http://schemas.openxmlformats.org/drawingml/2006/main">
+              <a:graphicData uri="http://schemas.openxmlformats.org/drawingml/2006/picture">
+                <pic:pic xmlns:pic="http://schemas.openxmlformats.org/drawingml/2006/picture">
+                  <pic:nvPicPr>
+                    <pic:cNvPr id="4" name="Picture 4" descr="Diagram&#10;&#10;Description automatically generated"/>
+                    <pic:cNvPicPr/>
+                  </pic:nvPicPr>
+                  <pic:blipFill>
+                    <a:blip r:embed="rId7"/>
+                    <a:stretch>
+                      <a:fillRect/>
+                    </a:stretch>
+                  </pic:blipFill>
+                  <pic:spPr>
+                    <a:xfrm>
+                      <a:off x="0" y="0"/>
+                      <a:ext cx="2958787" cy="2227711"/>
+                    </a:xfrm>
+                    <a:prstGeom prst="rect">
+                      <a:avLst/>
+                    </a:prstGeom>
+                  </pic:spPr>
+                </pic:pic>
+              </a:graphicData>
+            </a:graphic>
+          </wp:inline>
+        </w:drawing>
+      </w:r>
+    </w:p>
+    <w:p>
+      <w:pPr>
+        <w:rPr>
+          <w:lang w:val="en-US"/>
+        </w:rPr>
+      </w:pPr>
+      <w:r>
+        <w:rPr>
+          <w:lang w:val="en-US"/>
+        </w:rPr>
+        <w:t>Logical model:</w:t>
+      </w:r>
+    </w:p>
+    <w:p>
+      <w:pPr>
+        <w:rPr>
+          <w:lang w:val="en-US"/>
+        </w:rPr>
+      </w:pPr>
+      <w:r>
+        <w:rPr>
+          <w:lang w:val="en-US"/>
+        </w:rPr>
+        <w:lastRenderedPageBreak/>
+        <w:drawing>
+          <wp:inline distT="0" distB="0" distL="0" distR="0" wp14:anchorId="7A507AEF" wp14:editId="7FB30B07">
+            <wp:extent cx="3916680" cy="3004553"/>
+            <wp:effectExtent l="0" t="0" r="7620" b="5715"/>
+            <wp:docPr id="5" name="Picture 5" descr="Diagram&#10;&#10;Description automatically generated"/>
+            <wp:cNvGraphicFramePr>
+              <a:graphicFrameLocks xmlns:a="http://schemas.openxmlformats.org/drawingml/2006/main" noChangeAspect="1"/>
+            </wp:cNvGraphicFramePr>
+            <a:graphic xmlns:a="http://schemas.openxmlformats.org/drawingml/2006/main">
+              <a:graphicData uri="http://schemas.openxmlformats.org/drawingml/2006/picture">
+                <pic:pic xmlns:pic="http://schemas.openxmlformats.org/drawingml/2006/picture">
+                  <pic:nvPicPr>
+                    <pic:cNvPr id="5" name="Picture 5" descr="Diagram&#10;&#10;Description automatically generated"/>
+                    <pic:cNvPicPr/>
+                  </pic:nvPicPr>
+                  <pic:blipFill>
+                    <a:blip r:embed="rId8"/>
+                    <a:stretch>
+                      <a:fillRect/>
+                    </a:stretch>
+                  </pic:blipFill>
+                  <pic:spPr>
+                    <a:xfrm>
+                      <a:off x="0" y="0"/>
+                      <a:ext cx="3925449" cy="3011280"/>
+                    </a:xfrm>
+                    <a:prstGeom prst="rect">
+                      <a:avLst/>
+                    </a:prstGeom>
+                  </pic:spPr>
+                </pic:pic>
+              </a:graphicData>
+            </a:graphic>
+          </wp:inline>
+        </w:drawing>
+      </w:r>
+    </w:p>
+    <w:p>
+      <w:pPr>
+        <w:rPr>
+          <w:lang w:val="en-US"/>
+        </w:rPr>
+      </w:pPr>
+      <w:r>
+        <w:rPr>
+          <w:lang w:val="en-US"/>
+        </w:rPr>
+        <w:t>Physical model:</w:t>
+      </w:r>
+    </w:p>
+    <w:p>
+      <w:pPr>
+        <w:rPr>
+          <w:lang w:val="en-US"/>
+        </w:rPr>
+      </w:pPr>
+      <w:r>
+        <w:rPr>
+          <w:lang w:val="en-US"/>
+        </w:rPr>
+        <w:drawing>
+          <wp:inline distT="0" distB="0" distL="0" distR="0" wp14:anchorId="3C8D374E" wp14:editId="272FD117">
+            <wp:extent cx="3863340" cy="3221305"/>
+            <wp:effectExtent l="0" t="0" r="3810" b="0"/>
+            <wp:docPr id="6" name="Picture 6" descr="Diagram&#10;&#10;Description automatically generated"/>
+            <wp:cNvGraphicFramePr>
+              <a:graphicFrameLocks xmlns:a="http://schemas.openxmlformats.org/drawingml/2006/main" noChangeAspect="1"/>
+            </wp:cNvGraphicFramePr>
+            <a:graphic xmlns:a="http://schemas.openxmlformats.org/drawingml/2006/main">
+              <a:graphicData uri="http://schemas.openxmlformats.org/drawingml/2006/picture">
+                <pic:pic xmlns:pic="http://schemas.openxmlformats.org/drawingml/2006/picture">
+                  <pic:nvPicPr>
+                    <pic:cNvPr id="6" name="Picture 6" descr="Diagram&#10;&#10;Description automatically generated"/>
+                    <pic:cNvPicPr/>
+                  </pic:nvPicPr>
+                  <pic:blipFill>
+                    <a:blip r:embed="rId9"/>
+                    <a:stretch>
+                      <a:fillRect/>
+                    </a:stretch>
+                  </pic:blipFill>
+                  <pic:spPr>
+                    <a:xfrm>
+                      <a:off x="0" y="0"/>
+                      <a:ext cx="3869135" cy="3226137"/>
+                    </a:xfrm>
+                    <a:prstGeom prst="rect">
+                      <a:avLst/>
+                    </a:prstGeom>
+                  </pic:spPr>
+                </pic:pic>
+              </a:graphicData>
+            </a:graphic>
+          </wp:inline>
+        </w:drawing>
+      </w:r>
+    </w:p>
+    <w:p>
+      <w:pPr>
+        <w:rPr>
+          <w:lang w:val="en-US"/>
+        </w:rPr>
+      </w:pPr>
+    </w:p>
+    <w:p>
+      <w:pPr>
+        <w:rPr>
+          <w:b/>
+          <w:bCs/>
+          <w:sz w:val="24"/>
+          <w:szCs w:val="24"/>
+          <w:lang w:val="en-US"/>
+        </w:rPr>
+      </w:pPr>
+      <w:r>
+        <w:rPr>
+          <w:b/>
+          <w:bCs/>
+          <w:sz w:val="24"/>
+          <w:szCs w:val="24"/>
+          <w:lang w:val="en-US"/>
+        </w:rPr>
+        <w:t>Problem</w:t>
+      </w:r>
+    </w:p>
+    <w:p>
+      <w:pPr>
+        <w:rPr>
+          <w:lang w:val="en-US"/>
+        </w:rPr>
+      </w:pPr>
+      <w:r>
+        <w:rPr>
+          <w:lang w:val="en-US"/>
+        </w:rPr>
+        <w:t>A database is to be made to store information about a catalogue of CDs. Information to be</w:t>
+      </w:r>
+    </w:p>
+    <w:p>
+      <w:pPr>
+        <w:rPr>
+          <w:lang w:val="en-US"/>
+        </w:rPr>
+      </w:pPr>
+      <w:r>
+        <w:rPr>
+          <w:lang w:val="en-US"/>
+        </w:rPr>
+        <w:t>stored about each CD includes their title, price, genre, and a list of tracks. Each CD will also</w:t>
+      </w:r>
+    </w:p>
+    <w:p>
+      <w:pPr>
+        <w:rPr>
+          <w:lang w:val="en-US"/>
+        </w:rPr>
+      </w:pPr>
+      <w:r>
+        <w:rPr>
+          <w:lang w:val="en-US"/>
+        </w:rPr>
+        <w:t>have an artist, and each artist may produce several CDs. Tracks will have a title and a running</w:t>
+      </w:r>
+    </w:p>
+    <w:p>
+      <w:pPr>
+        <w:rPr>
+          <w:lang w:val="en-US"/>
+        </w:rPr>
+      </w:pPr>
+      <w:r>
+        <w:rPr>
+          <w:lang w:val="en-US"/>
+        </w:rPr>
+        <w:t>time (in seconds). Artists have names associated with them and it should be possible to</w:t>
+      </w:r>
+    </w:p>
+    <w:p>
+      <w:pPr>
+        <w:rPr>
+          <w:lang w:val="en-US"/>
+        </w:rPr>
+      </w:pPr>
+      <w:r>
+        <w:rPr>
+          <w:lang w:val="en-US"/>
+        </w:rPr>
+        <w:t>search the database by artist names.</w:t>
+      </w:r>
+    </w:p>
+    <w:p>
+      <w:pPr>
+        <w:rPr>
+          <w:lang w:val="en-US"/>
+        </w:rPr>
+      </w:pPr>
+      <w:r>
+        <w:rPr>
+          <w:lang w:val="en-US"/>
+        </w:rPr>
+        <w:lastRenderedPageBreak/>
+        <w:t>Conceptual model:</w:t>
+      </w:r>
+    </w:p>
+    <w:p>
+      <w:pPr>
+        <w:rPr>
+          <w:lang w:val="en-US"/>
+        </w:rPr>
+      </w:pPr>
+      <w:r>
+        <w:rPr>
+          <w:lang w:val="en-US"/>
+        </w:rPr>
+        <w:drawing>
+          <wp:inline distT="0" distB="0" distL="0" distR="0" wp14:anchorId="06E44B44" wp14:editId="7FD55B15">
+            <wp:extent cx="3489960" cy="2133538"/>
+            <wp:effectExtent l="0" t="0" r="0" b="635"/>
+            <wp:docPr id="7" name="Picture 7" descr="Diagram&#10;&#10;Description automatically generated"/>
+            <wp:cNvGraphicFramePr>
+              <a:graphicFrameLocks xmlns:a="http://schemas.openxmlformats.org/drawingml/2006/main" noChangeAspect="1"/>
+            </wp:cNvGraphicFramePr>
+            <a:graphic xmlns:a="http://schemas.openxmlformats.org/drawingml/2006/main">
+              <a:graphicData uri="http://schemas.openxmlformats.org/drawingml/2006/picture">
+                <pic:pic xmlns:pic="http://schemas.openxmlformats.org/drawingml/2006/picture">
+                  <pic:nvPicPr>
+                    <pic:cNvPr id="7" name="Picture 7" descr="Diagram&#10;&#10;Description automatically generated"/>
+                    <pic:cNvPicPr/>
+                  </pic:nvPicPr>
+                  <pic:blipFill>
+                    <a:blip r:embed="rId10"/>
+                    <a:stretch>
+                      <a:fillRect/>
+                    </a:stretch>
+                  </pic:blipFill>
+                  <pic:spPr>
+                    <a:xfrm>
+                      <a:off x="0" y="0"/>
+                      <a:ext cx="3500091" cy="2139732"/>
+                    </a:xfrm>
+                    <a:prstGeom prst="rect">
+                      <a:avLst/>
+                    </a:prstGeom>
+                  </pic:spPr>
+                </pic:pic>
+              </a:graphicData>
+            </a:graphic>
+          </wp:inline>
+        </w:drawing>
+      </w:r>
+    </w:p>
+    <w:p>
+      <w:pPr>
+        <w:rPr>
+          <w:lang w:val="en-US"/>
+        </w:rPr>
+      </w:pPr>
+      <w:r>
+        <w:rPr>
+          <w:lang w:val="en-US"/>
+        </w:rPr>
+        <w:t>Logical model:</w:t>
+      </w:r>
+    </w:p>
+    <w:p>
+      <w:pPr>
+        <w:rPr>
+          <w:lang w:val="en-US"/>
+        </w:rPr>
+      </w:pPr>
+      <w:r>
+        <w:rPr>
+          <w:lang w:val="en-US"/>
+        </w:rPr>
+        <w:drawing>
+          <wp:inline distT="0" distB="0" distL="0" distR="0" wp14:anchorId="028E2134" wp14:editId="34DFAC02">
+            <wp:extent cx="3855720" cy="3094914"/>
+            <wp:effectExtent l="0" t="0" r="0" b="0"/>
+            <wp:docPr id="8" name="Picture 8" descr="Diagram&#10;&#10;Description automatically generated"/>
+            <wp:cNvGraphicFramePr>
+              <a:graphicFrameLocks xmlns:a="http://schemas.openxmlformats.org/drawingml/2006/main" noChangeAspect="1"/>
+            </wp:cNvGraphicFramePr>
+            <a:graphic xmlns:a="http://schemas.openxmlformats.org/drawingml/2006/main">
+              <a:graphicData uri="http://schemas.openxmlformats.org/drawingml/2006/picture">
+                <pic:pic xmlns:pic="http://schemas.openxmlformats.org/drawingml/2006/picture">
+                  <pic:nvPicPr>
+                    <pic:cNvPr id="8" name="Picture 8" descr="Diagram&#10;&#10;Description automatically generated"/>
+                    <pic:cNvPicPr/>
+                  </pic:nvPicPr>
+                  <pic:blipFill>
+                    <a:blip r:embed="rId11"/>
+                    <a:stretch>
+                      <a:fillRect/>
+                    </a:stretch>
+                  </pic:blipFill>
+                  <pic:spPr>
+                    <a:xfrm>
+                      <a:off x="0" y="0"/>
+                      <a:ext cx="3860521" cy="3098768"/>
+                    </a:xfrm>
+                    <a:prstGeom prst="rect">
+                      <a:avLst/>
+                    </a:prstGeom>
+                  </pic:spPr>
+                </pic:pic>
+              </a:graphicData>
+            </a:graphic>
+          </wp:inline>
+        </w:drawing>
+      </w:r>
+    </w:p>
+    <w:p>
+      <w:pPr>
+        <w:rPr>
+          <w:lang w:val="en-US"/>
+        </w:rPr>
+      </w:pPr>
+      <w:r>
+        <w:rPr>
+          <w:lang w:val="en-US"/>
+        </w:rPr>
+        <w:t>Physical model:</w:t>
+      </w:r>
+    </w:p>
+    <w:p>
+      <w:pPr>
+        <w:rPr>
+          <w:lang w:val="en-US"/>
+        </w:rPr>
+      </w:pPr>
+      <w:r>
+        <w:rPr>
+          <w:lang w:val="en-US"/>
+        </w:rPr>
+        <w:lastRenderedPageBreak/>
+        <w:drawing>
+          <wp:inline distT="0" distB="0" distL="0" distR="0" wp14:anchorId="009B4B22" wp14:editId="17328301">
+            <wp:extent cx="4648200" cy="3362812"/>
+            <wp:effectExtent l="0" t="0" r="0" b="9525"/>
+            <wp:docPr id="9" name="Picture 9" descr="Diagram&#10;&#10;Description automatically generated"/>
+            <wp:cNvGraphicFramePr>
+              <a:graphicFrameLocks xmlns:a="http://schemas.openxmlformats.org/drawingml/2006/main" noChangeAspect="1"/>
+            </wp:cNvGraphicFramePr>
+            <a:graphic xmlns:a="http://schemas.openxmlformats.org/drawingml/2006/main">
+              <a:graphicData uri="http://schemas.openxmlformats.org/drawingml/2006/picture">
+                <pic:pic xmlns:pic="http://schemas.openxmlformats.org/drawingml/2006/picture">
+                  <pic:nvPicPr>
+                    <pic:cNvPr id="9" name="Picture 9" descr="Diagram&#10;&#10;Description automatically generated"/>
+                    <pic:cNvPicPr/>
+                  </pic:nvPicPr>
+                  <pic:blipFill>
+                    <a:blip r:embed="rId12"/>
+                    <a:stretch>
+                      <a:fillRect/>
+                    </a:stretch>
+                  </pic:blipFill>
+                  <pic:spPr>
+                    <a:xfrm>
+                      <a:off x="0" y="0"/>
+                      <a:ext cx="4657682" cy="3369672"/>
+                    </a:xfrm>
+                    <a:prstGeom prst="rect">
+                      <a:avLst/>
+                    </a:prstGeom>
+                  </pic:spPr>
+                </pic:pic>
+              </a:graphicData>
+            </a:graphic>
+          </wp:inline>
+        </w:drawing>
+      </w:r>
+    </w:p>
+    <w:p>
+      <w:pPr>
+        <w:rPr>
+          <w:lang w:val="en-US"/>
+        </w:rPr>
+      </w:pPr>
+      <w:r>
+        <w:rPr>
+          <w:lang w:val="en-US"/>
+        </w:rPr>
+        <w:t>4. Make the python scripts to make it easier to establish the database structure for the</w:t>
+      </w:r>
+    </w:p>
+    <w:p>
+      <w:pPr>
+        <w:rPr>
+          <w:lang w:val="en-US"/>
+        </w:rPr>
+      </w:pPr>
+      <w:r>
+        <w:rPr>
+          <w:lang w:val="en-US"/>
+        </w:rPr>
+        <w:t>previous exercise:</w:t>
+      </w:r>
+    </w:p>
+    <w:p>
+      <w:pPr>
+        <w:rPr>
+          <w:lang w:val="en-US"/>
+        </w:rPr>
+      </w:pPr>
+      <w:r>
+        <w:rPr>
+          <w:lang w:val="en-US"/>
+        </w:rPr>
+        <w:t>a. Implement a python script create_database_tables.py in which you must create the</w:t>
+      </w:r>
+    </w:p>
+    <w:p>
+      <w:pPr>
+        <w:rPr>
+          <w:lang w:val="en-US"/>
+        </w:rPr>
+      </w:pPr>
+      <w:r>
+        <w:rPr>
+          <w:lang w:val="en-US"/>
+        </w:rPr>
+        <w:t>database and table structure according to your physical model</w:t>
+      </w:r>
+    </w:p>
+    <w:p>
+      <w:pPr>
+        <w:rPr>
+          <w:lang w:val="en-US"/>
+        </w:rPr>
+      </w:pPr>
+    </w:p>
+    <w:p>
+      <w:pPr>
+        <w:rPr>
+          <w:lang w:val="en-US"/>
+        </w:rPr>
+      </w:pPr>
+      <w:r>
+        <w:rPr>
+          <w:lang w:val="en-US"/>
+        </w:rPr>
+        <w:t>b. Create another script populate_tables.py in which you Insert some test data (at least 3</w:t>
+      </w:r>
+    </w:p>
+    <w:p>
+      <w:pPr>
+        <w:rPr>
+          <w:lang w:val="en-US"/>
+        </w:rPr>
+      </w:pPr>
+      <w:r>
+        <w:rPr>
+          <w:lang w:val="en-US"/>
+        </w:rPr>
+        <w:t>rows) to each table.</w:t>
+      </w:r>
+    </w:p>
+    <w:p>
+      <w:pPr>
+        <w:rPr>
+          <w:lang w:val="en-US"/>
+        </w:rPr>
+      </w:pPr>
     </w:p>
     <w:sectPr>
       <w:pgSz w:w="11906" w:h="16838"/>

</xml_diff>